<commit_message>
Commit use case #2
</commit_message>
<xml_diff>
--- a/Cas d'utilisation #2 - Prise en charge et retour.docx
+++ b/Cas d'utilisation #2 - Prise en charge et retour.docx
@@ -63,6 +63,11 @@
                 <w:dataBinding w:prefixMappings="xmlns:ns0='http://purl.org/dc/elements/1.1/' xmlns:ns1='http://schemas.openxmlformats.org/package/2006/metadata/core-properties' " w:xpath="/ns1:coreProperties[1]/ns1:keywords[1]" w:storeItemID="{6C3C8BC8-F283-45AE-878A-BAB7291924A1}"/>
                 <w:text/>
               </w:sdtPr>
+              <w:sdtEndPr>
+                <w:rPr>
+                  <w:rStyle w:val="TabloTexteCar"/>
+                </w:rPr>
+              </w:sdtEndPr>
               <w:sdtContent>
                 <w:r>
                   <w:rPr>
@@ -127,6 +132,11 @@
                   <w:docPart w:val="F203BA517D2D4C64B5C0E7AD0D6C5BEA"/>
                 </w:placeholder>
               </w:sdtPr>
+              <w:sdtEndPr>
+                <w:rPr>
+                  <w:rStyle w:val="TabloTexteCar"/>
+                </w:rPr>
+              </w:sdtEndPr>
               <w:sdtContent>
                 <w:r>
                   <w:rPr>
@@ -200,6 +210,11 @@
                   <w:docPart w:val="5AB4212974AA534A965D11BE78BDB9EA"/>
                 </w:placeholder>
               </w:sdtPr>
+              <w:sdtEndPr>
+                <w:rPr>
+                  <w:rStyle w:val="TabloTexteCar"/>
+                </w:rPr>
+              </w:sdtEndPr>
               <w:sdtContent>
                 <w:r>
                   <w:rPr>
@@ -268,6 +283,11 @@
                   <w:calendar w:val="gregorian"/>
                 </w:date>
               </w:sdtPr>
+              <w:sdtEndPr>
+                <w:rPr>
+                  <w:rStyle w:val="TabloTexteCar"/>
+                </w:rPr>
+              </w:sdtEndPr>
               <w:sdtContent>
                 <w:r>
                   <w:rPr>
@@ -336,10 +356,15 @@
                   <w:calendar w:val="gregorian"/>
                 </w:date>
               </w:sdtPr>
+              <w:sdtEndPr>
+                <w:rPr>
+                  <w:rStyle w:val="TabloTexteCar"/>
+                </w:rPr>
+              </w:sdtEndPr>
               <w:sdtContent>
                 <w:r>
                   <w:rPr>
-                    <w:rStyle w:val="Textedelespacerserv"/>
+                    <w:rStyle w:val="PlaceholderText"/>
                     <w:lang w:val="en-CA"/>
                   </w:rPr>
                   <w:t xml:space="preserve"> </w:t>
@@ -404,6 +429,11 @@
                   <w:docPart w:val="D9DB6C39851A4A759AD62D5386F0C1B5"/>
                 </w:placeholder>
               </w:sdtPr>
+              <w:sdtEndPr>
+                <w:rPr>
+                  <w:rStyle w:val="TabloTexteCar"/>
+                </w:rPr>
+              </w:sdtEndPr>
               <w:sdtContent>
                 <w:r>
                   <w:rPr>
@@ -535,6 +565,11 @@
                   <w:docPart w:val="AB5E12BC03594144AA451203B639317E"/>
                 </w:placeholder>
               </w:sdtPr>
+              <w:sdtEndPr>
+                <w:rPr>
+                  <w:rStyle w:val="TabloTexteCar"/>
+                </w:rPr>
+              </w:sdtEndPr>
               <w:sdtContent>
                 <w:r>
                   <w:rPr>
@@ -643,6 +678,11 @@
                   <w:docPart w:val="CCF9C9EC759B4C7CB40B58E4294FE608"/>
                 </w:placeholder>
               </w:sdtPr>
+              <w:sdtEndPr>
+                <w:rPr>
+                  <w:rStyle w:val="TabloTexteCar"/>
+                </w:rPr>
+              </w:sdtEndPr>
               <w:sdtContent>
                 <w:r>
                   <w:rPr>
@@ -704,6 +744,7 @@
                 <w:docPart w:val="1F552B0A8E39014D8C55B777E3930F56"/>
               </w:placeholder>
             </w:sdtPr>
+            <w:sdtEndPr/>
             <w:sdtContent>
               <w:p>
                 <w:pPr>
@@ -777,23 +818,7 @@
                     <w:sz w:val="20"/>
                     <w:szCs w:val="20"/>
                   </w:rPr>
-                  <w:t xml:space="preserve">Système d’autorisation du crédit : </w:t>
-                </w:r>
-                <w:r>
-                  <w:rPr>
-                    <w:rFonts w:ascii="Arial" w:hAnsi="Arial"/>
-                    <w:sz w:val="20"/>
-                    <w:szCs w:val="20"/>
-                  </w:rPr>
-                  <w:t xml:space="preserve">Authorise ou refuse la demande du membre </w:t>
-                </w:r>
-                <w:r>
-                  <w:rPr>
-                    <w:rFonts w:ascii="Arial" w:hAnsi="Arial"/>
-                    <w:sz w:val="20"/>
-                    <w:szCs w:val="20"/>
-                  </w:rPr>
-                  <w:t>lorsque celui-ci achète le service de location par crédit</w:t>
+                  <w:t>Système d’autorisation du crédit : Authorise ou refuse la demande du membre lorsque celui-ci achète le service de location par crédit</w:t>
                 </w:r>
               </w:p>
               <w:p>
@@ -881,6 +906,7 @@
                 <w:docPart w:val="3A0A7050D0E8094FBEC2FB89381E3CE0"/>
               </w:placeholder>
             </w:sdtPr>
+            <w:sdtEndPr/>
             <w:sdtContent>
               <w:sdt>
                 <w:sdtPr>
@@ -893,6 +919,11 @@
                     <w:docPart w:val="4528284E0461DE40B04091CDD1AED803"/>
                   </w:placeholder>
                 </w:sdtPr>
+                <w:sdtEndPr>
+                  <w:rPr>
+                    <w:rStyle w:val="tapesChar"/>
+                  </w:rPr>
+                </w:sdtEndPr>
                 <w:sdtContent>
                   <w:p>
                     <w:pPr>
@@ -976,6 +1007,11 @@
                 <w:docPart w:val="384F20FF85A133458EB119F9D90B38B4"/>
               </w:placeholder>
             </w:sdtPr>
+            <w:sdtEndPr>
+              <w:rPr>
+                <w:rStyle w:val="tapesChar"/>
+              </w:rPr>
+            </w:sdtEndPr>
             <w:sdtContent>
               <w:p>
                 <w:pPr>
@@ -1177,6 +1213,37 @@
                   <w:pStyle w:val="tapes"/>
                   <w:numPr>
                     <w:ilvl w:val="0"/>
+                    <w:numId w:val="0"/>
+                  </w:numPr>
+                  <w:ind w:left="720"/>
+                  <w:rPr>
+                    <w:rFonts w:ascii="Arial" w:hAnsi="Arial" w:cs="Arial"/>
+                  </w:rPr>
+                </w:pPr>
+                <w:r>
+                  <w:rPr>
+                    <w:rFonts w:ascii="Arial" w:hAnsi="Arial" w:cs="Arial"/>
+                  </w:rPr>
+                  <w:t>Retour</w:t>
+                </w:r>
+                <w:r>
+                  <w:rPr>
+                    <w:rFonts w:ascii="Arial" w:hAnsi="Arial" w:cs="Arial"/>
+                  </w:rPr>
+                  <w:t>s point 1</w:t>
+                </w:r>
+                <w:r>
+                  <w:rPr>
+                    <w:rFonts w:ascii="Arial" w:hAnsi="Arial" w:cs="Arial"/>
+                  </w:rPr>
+                  <w:t xml:space="preserve"> du scénario nominal</w:t>
+                </w:r>
+              </w:p>
+              <w:p>
+                <w:pPr>
+                  <w:pStyle w:val="tapes"/>
+                  <w:numPr>
+                    <w:ilvl w:val="0"/>
                     <w:numId w:val="34"/>
                   </w:numPr>
                   <w:rPr>
@@ -1209,6 +1276,31 @@
                   </w:rPr>
                   <w:br/>
                   <w:t>3 : Le véhicule est remis comme disponible dans l’inventaire</w:t>
+                </w:r>
+              </w:p>
+              <w:p>
+                <w:pPr>
+                  <w:pStyle w:val="tapes"/>
+                  <w:numPr>
+                    <w:ilvl w:val="0"/>
+                    <w:numId w:val="0"/>
+                  </w:numPr>
+                  <w:ind w:left="720"/>
+                  <w:rPr>
+                    <w:rFonts w:ascii="Arial" w:hAnsi="Arial" w:cs="Arial"/>
+                  </w:rPr>
+                </w:pPr>
+                <w:r>
+                  <w:rPr>
+                    <w:rFonts w:ascii="Arial" w:hAnsi="Arial" w:cs="Arial"/>
+                  </w:rPr>
+                  <w:t>Retours au</w:t>
+                </w:r>
+                <w:r>
+                  <w:rPr>
+                    <w:rFonts w:ascii="Arial" w:hAnsi="Arial" w:cs="Arial"/>
+                  </w:rPr>
+                  <w:t xml:space="preserve"> point 3 du scénario nominal</w:t>
                 </w:r>
               </w:p>
               <w:p>
@@ -1255,6 +1347,25 @@
                   <w:pStyle w:val="tapes"/>
                   <w:numPr>
                     <w:ilvl w:val="0"/>
+                    <w:numId w:val="0"/>
+                  </w:numPr>
+                  <w:ind w:left="720"/>
+                  <w:rPr>
+                    <w:rFonts w:ascii="Arial" w:hAnsi="Arial" w:cs="Arial"/>
+                  </w:rPr>
+                </w:pPr>
+                <w:r>
+                  <w:rPr>
+                    <w:rFonts w:ascii="Arial" w:hAnsi="Arial" w:cs="Arial"/>
+                  </w:rPr>
+                  <w:t>Retours au point 3 du scénario nominal</w:t>
+                </w:r>
+              </w:p>
+              <w:p>
+                <w:pPr>
+                  <w:pStyle w:val="tapes"/>
+                  <w:numPr>
+                    <w:ilvl w:val="0"/>
                     <w:numId w:val="34"/>
                   </w:numPr>
                   <w:rPr>
@@ -1287,6 +1398,25 @@
                   </w:rPr>
                   <w:br/>
                   <w:t>3 : Le membre est invité à régler ces frais</w:t>
+                </w:r>
+              </w:p>
+              <w:p>
+                <w:pPr>
+                  <w:pStyle w:val="tapes"/>
+                  <w:numPr>
+                    <w:ilvl w:val="0"/>
+                    <w:numId w:val="0"/>
+                  </w:numPr>
+                  <w:ind w:left="720"/>
+                  <w:rPr>
+                    <w:rFonts w:ascii="Arial" w:hAnsi="Arial" w:cs="Arial"/>
+                  </w:rPr>
+                </w:pPr>
+                <w:r>
+                  <w:rPr>
+                    <w:rFonts w:ascii="Arial" w:hAnsi="Arial" w:cs="Arial"/>
+                  </w:rPr>
+                  <w:t>Retours au points 2 du scénario nominal</w:t>
                 </w:r>
               </w:p>
               <w:p>
@@ -1350,6 +1480,25 @@
                     <w:rFonts w:ascii="Arial" w:hAnsi="Arial" w:cs="Arial"/>
                   </w:rPr>
                   <w:t>Les authorités concernées sont contactées</w:t>
+                </w:r>
+              </w:p>
+              <w:p>
+                <w:pPr>
+                  <w:pStyle w:val="tapes"/>
+                  <w:numPr>
+                    <w:ilvl w:val="0"/>
+                    <w:numId w:val="0"/>
+                  </w:numPr>
+                  <w:ind w:left="720"/>
+                  <w:rPr>
+                    <w:rFonts w:ascii="Arial" w:hAnsi="Arial" w:cs="Arial"/>
+                  </w:rPr>
+                </w:pPr>
+                <w:r>
+                  <w:rPr>
+                    <w:rFonts w:ascii="Arial" w:hAnsi="Arial" w:cs="Arial"/>
+                  </w:rPr>
+                  <w:t>Retours au points 3 du scénario nominal</w:t>
                 </w:r>
               </w:p>
               <w:p>
@@ -1445,6 +1594,7 @@
                 <w:docPart w:val="262966B3C625FA479EBB34D880B9E8EE"/>
               </w:placeholder>
             </w:sdtPr>
+            <w:sdtEndPr/>
             <w:sdtContent>
               <w:sdt>
                 <w:sdtPr>
@@ -1457,6 +1607,11 @@
                     <w:docPart w:val="73991B30C911594AB47A7AD6205DFB42"/>
                   </w:placeholder>
                 </w:sdtPr>
+                <w:sdtEndPr>
+                  <w:rPr>
+                    <w:rStyle w:val="ConditionsChar"/>
+                  </w:rPr>
+                </w:sdtEndPr>
                 <w:sdtContent>
                   <w:p>
                     <w:pPr>
@@ -1572,6 +1727,11 @@
                     <w:docPart w:val="6DDDB12AA1894E4188DAFB9E79C897D7"/>
                   </w:placeholder>
                 </w:sdtPr>
+                <w:sdtEndPr>
+                  <w:rPr>
+                    <w:rStyle w:val="ConditionsChar"/>
+                  </w:rPr>
+                </w:sdtEndPr>
                 <w:sdtContent>
                   <w:p>
                     <w:pPr>
@@ -1609,7 +1769,6 @@
               <w:rPr>
                 <w:rFonts w:ascii="Arial" w:hAnsi="Arial"/>
                 <w:b/>
-                <w:lang w:val="en-CA"/>
               </w:rPr>
             </w:pPr>
           </w:p>
@@ -1622,7 +1781,7 @@
         <w:rPr>
           <w:sz w:val="21"/>
           <w:szCs w:val="21"/>
-          <w:lang w:val="en-CA"/>
+          <w:lang w:val="fr-CA"/>
         </w:rPr>
       </w:pPr>
     </w:p>
@@ -1667,7 +1826,7 @@
 <w:ftr xmlns:wpc="http://schemas.microsoft.com/office/word/2010/wordprocessingCanvas" xmlns:cx="http://schemas.microsoft.com/office/drawing/2014/chartex" xmlns:cx1="http://schemas.microsoft.com/office/drawing/2015/9/8/chartex" xmlns:cx2="http://schemas.microsoft.com/office/drawing/2015/10/21/chartex" xmlns:cx3="http://schemas.microsoft.com/office/drawing/2016/5/9/chartex" xmlns:cx4="http://schemas.microsoft.com/office/drawing/2016/5/10/chartex" xmlns:cx5="http://schemas.microsoft.com/office/drawing/2016/5/11/chartex" xmlns:cx6="http://schemas.microsoft.com/office/drawing/2016/5/12/chartex" xmlns:cx7="http://schemas.microsoft.com/office/drawing/2016/5/13/chartex" xmlns:cx8="http://schemas.microsoft.com/office/drawing/2016/5/14/chartex" xmlns:mc="http://schemas.openxmlformats.org/markup-compatibility/2006" xmlns:aink="http://schemas.microsoft.com/office/drawing/2016/ink" xmlns:am3d="http://schemas.microsoft.com/office/drawing/2017/model3d" xmlns:o="urn:schemas-microsoft-com:office:office" xmlns:oel="http://schemas.microsoft.com/office/2019/extlst" xmlns:r="http://schemas.openxmlformats.org/officeDocument/2006/relationships" xmlns:m="http://schemas.openxmlformats.org/officeDocument/2006/math" xmlns:v="urn:schemas-microsoft-com:vml" xmlns:wp14="http://schemas.microsoft.com/office/word/2010/wordprocessingDrawing" xmlns:wp="http://schemas.openxmlformats.org/drawingml/2006/wordprocessingDrawing" xmlns:w10="urn:schemas-microsoft-com:office:word" xmlns:w="http://schemas.openxmlformats.org/wordprocessingml/2006/main" xmlns:w14="http://schemas.microsoft.com/office/word/2010/wordml" xmlns:w15="http://schemas.microsoft.com/office/word/2012/wordml" xmlns:w16cex="http://schemas.microsoft.com/office/word/2018/wordml/cex" xmlns:w16cid="http://schemas.microsoft.com/office/word/2016/wordml/cid" xmlns:w16="http://schemas.microsoft.com/office/word/2018/wordml" xmlns:w16du="http://schemas.microsoft.com/office/word/2023/wordml/word16du" xmlns:w16sdtdh="http://schemas.microsoft.com/office/word/2020/wordml/sdtdatahash" xmlns:w16sdtfl="http://schemas.microsoft.com/office/word/2024/wordml/sdtformatlock" xmlns:w16se="http://schemas.microsoft.com/office/word/2015/wordml/symex" xmlns:wpg="http://schemas.microsoft.com/office/word/2010/wordprocessingGroup" xmlns:wpi="http://schemas.microsoft.com/office/word/2010/wordprocessingInk" xmlns:wne="http://schemas.microsoft.com/office/word/2006/wordml" xmlns:wps="http://schemas.microsoft.com/office/word/2010/wordprocessingShape" mc:Ignorable="w14 w15 w16se w16cid w16 w16cex w16sdtdh w16sdtfl w16du wp14">
   <w:p>
     <w:pPr>
-      <w:pStyle w:val="Pieddepage"/>
+      <w:pStyle w:val="Footer"/>
       <w:pBdr>
         <w:top w:val="single" w:sz="4" w:space="0" w:color="D9D9D9" w:themeColor="background1" w:themeShade="D9"/>
       </w:pBdr>
@@ -1900,7 +2059,7 @@
 <w:hdr xmlns:wpc="http://schemas.microsoft.com/office/word/2010/wordprocessingCanvas" xmlns:cx="http://schemas.microsoft.com/office/drawing/2014/chartex" xmlns:cx1="http://schemas.microsoft.com/office/drawing/2015/9/8/chartex" xmlns:cx2="http://schemas.microsoft.com/office/drawing/2015/10/21/chartex" xmlns:cx3="http://schemas.microsoft.com/office/drawing/2016/5/9/chartex" xmlns:cx4="http://schemas.microsoft.com/office/drawing/2016/5/10/chartex" xmlns:cx5="http://schemas.microsoft.com/office/drawing/2016/5/11/chartex" xmlns:cx6="http://schemas.microsoft.com/office/drawing/2016/5/12/chartex" xmlns:cx7="http://schemas.microsoft.com/office/drawing/2016/5/13/chartex" xmlns:cx8="http://schemas.microsoft.com/office/drawing/2016/5/14/chartex" xmlns:mc="http://schemas.openxmlformats.org/markup-compatibility/2006" xmlns:aink="http://schemas.microsoft.com/office/drawing/2016/ink" xmlns:am3d="http://schemas.microsoft.com/office/drawing/2017/model3d" xmlns:o="urn:schemas-microsoft-com:office:office" xmlns:oel="http://schemas.microsoft.com/office/2019/extlst" xmlns:r="http://schemas.openxmlformats.org/officeDocument/2006/relationships" xmlns:m="http://schemas.openxmlformats.org/officeDocument/2006/math" xmlns:v="urn:schemas-microsoft-com:vml" xmlns:wp14="http://schemas.microsoft.com/office/word/2010/wordprocessingDrawing" xmlns:wp="http://schemas.openxmlformats.org/drawingml/2006/wordprocessingDrawing" xmlns:w10="urn:schemas-microsoft-com:office:word" xmlns:w="http://schemas.openxmlformats.org/wordprocessingml/2006/main" xmlns:w14="http://schemas.microsoft.com/office/word/2010/wordml" xmlns:w15="http://schemas.microsoft.com/office/word/2012/wordml" xmlns:w16cex="http://schemas.microsoft.com/office/word/2018/wordml/cex" xmlns:w16cid="http://schemas.microsoft.com/office/word/2016/wordml/cid" xmlns:w16="http://schemas.microsoft.com/office/word/2018/wordml" xmlns:w16du="http://schemas.microsoft.com/office/word/2023/wordml/word16du" xmlns:w16sdtdh="http://schemas.microsoft.com/office/word/2020/wordml/sdtdatahash" xmlns:w16sdtfl="http://schemas.microsoft.com/office/word/2024/wordml/sdtformatlock" xmlns:w16se="http://schemas.microsoft.com/office/word/2015/wordml/symex" xmlns:wpg="http://schemas.microsoft.com/office/word/2010/wordprocessingGroup" xmlns:wpi="http://schemas.microsoft.com/office/word/2010/wordprocessingInk" xmlns:wne="http://schemas.microsoft.com/office/word/2006/wordml" xmlns:wps="http://schemas.microsoft.com/office/word/2010/wordprocessingShape" mc:Ignorable="w14 w15 w16se w16cid w16 w16cex w16sdtdh w16sdtfl w16du wp14">
   <w:tbl>
     <w:tblPr>
-      <w:tblStyle w:val="Grilledutableau"/>
+      <w:tblStyle w:val="TableGrid"/>
       <w:tblW w:w="0" w:type="auto"/>
       <w:tblBorders>
         <w:top w:val="none" w:sz="0" w:space="0" w:color="auto"/>
@@ -1927,7 +2086,7 @@
         </w:tcPr>
         <w:p>
           <w:pPr>
-            <w:pStyle w:val="En-tte"/>
+            <w:pStyle w:val="Header"/>
             <w:ind w:left="0"/>
             <w:jc w:val="left"/>
             <w:rPr>
@@ -2015,7 +2174,7 @@
         </w:tcPr>
         <w:p>
           <w:pPr>
-            <w:pStyle w:val="En-tte"/>
+            <w:pStyle w:val="Header"/>
             <w:spacing w:after="0"/>
             <w:ind w:left="0"/>
             <w:jc w:val="left"/>
@@ -2047,6 +2206,7 @@
               <w:dataBinding w:prefixMappings="xmlns:ns0='http://purl.org/dc/elements/1.1/' xmlns:ns1='http://schemas.openxmlformats.org/package/2006/metadata/core-properties' " w:xpath="/ns1:coreProperties[1]/ns0:title[1]" w:storeItemID="{6C3C8BC8-F283-45AE-878A-BAB7291924A1}"/>
               <w:text/>
             </w:sdtPr>
+            <w:sdtEndPr/>
             <w:sdtContent>
               <w:r>
                 <w:rPr>
@@ -2080,6 +2240,7 @@
               <w:dataBinding w:prefixMappings="xmlns:ns0='http://purl.org/dc/elements/1.1/' xmlns:ns1='http://schemas.openxmlformats.org/package/2006/metadata/core-properties' " w:xpath="/ns1:coreProperties[1]/ns1:keywords[1]" w:storeItemID="{6C3C8BC8-F283-45AE-878A-BAB7291924A1}"/>
               <w:text/>
             </w:sdtPr>
+            <w:sdtEndPr/>
             <w:sdtContent>
               <w:r>
                 <w:rPr>
@@ -2100,7 +2261,7 @@
   </w:tbl>
   <w:p>
     <w:pPr>
-      <w:pStyle w:val="En-tte"/>
+      <w:pStyle w:val="Header"/>
       <w:pBdr>
         <w:bottom w:val="single" w:sz="6" w:space="1" w:color="auto"/>
       </w:pBdr>
@@ -2123,7 +2284,7 @@
     <w:lvl w:ilvl="0">
       <w:start w:val="1"/>
       <w:numFmt w:val="decimal"/>
-      <w:pStyle w:val="Titre1"/>
+      <w:pStyle w:val="Heading1"/>
       <w:lvlText w:val="%1."/>
       <w:lvlJc w:val="left"/>
       <w:pPr>
@@ -3512,7 +3673,7 @@
     <w:lvl w:ilvl="0" w:tplc="96FE0600">
       <w:start w:val="1"/>
       <w:numFmt w:val="bullet"/>
-      <w:pStyle w:val="Sous-titre"/>
+      <w:pStyle w:val="Subtitle"/>
       <w:lvlText w:val=""/>
       <w:lvlJc w:val="left"/>
       <w:pPr>
@@ -3752,7 +3913,7 @@
     <w:lvl w:ilvl="1">
       <w:start w:val="1"/>
       <w:numFmt w:val="decimal"/>
-      <w:pStyle w:val="Titre2"/>
+      <w:pStyle w:val="Heading2"/>
       <w:lvlText w:val="%1.%2"/>
       <w:lvlJc w:val="left"/>
       <w:pPr>
@@ -3769,7 +3930,7 @@
     <w:lvl w:ilvl="2">
       <w:start w:val="1"/>
       <w:numFmt w:val="decimal"/>
-      <w:pStyle w:val="Titre3"/>
+      <w:pStyle w:val="Heading3"/>
       <w:lvlText w:val="%1.%2.%3"/>
       <w:lvlJc w:val="left"/>
       <w:pPr>
@@ -3783,7 +3944,7 @@
     <w:lvl w:ilvl="3">
       <w:start w:val="1"/>
       <w:numFmt w:val="decimal"/>
-      <w:pStyle w:val="Titre4"/>
+      <w:pStyle w:val="Heading4"/>
       <w:lvlText w:val="%1.%2.%3.%4"/>
       <w:lvlJc w:val="left"/>
       <w:pPr>
@@ -3796,7 +3957,7 @@
     <w:lvl w:ilvl="4">
       <w:start w:val="1"/>
       <w:numFmt w:val="decimal"/>
-      <w:pStyle w:val="Titre5"/>
+      <w:pStyle w:val="Heading5"/>
       <w:lvlText w:val="%1.%2.%3.%4.%5"/>
       <w:lvlJc w:val="left"/>
       <w:pPr>
@@ -3806,7 +3967,7 @@
     <w:lvl w:ilvl="5">
       <w:start w:val="1"/>
       <w:numFmt w:val="decimal"/>
-      <w:pStyle w:val="Titre6"/>
+      <w:pStyle w:val="Heading6"/>
       <w:lvlText w:val="%1.%2.%3.%4.%5.%6"/>
       <w:lvlJc w:val="left"/>
       <w:pPr>
@@ -3816,7 +3977,7 @@
     <w:lvl w:ilvl="6">
       <w:start w:val="1"/>
       <w:numFmt w:val="decimal"/>
-      <w:pStyle w:val="Titre7"/>
+      <w:pStyle w:val="Heading7"/>
       <w:lvlText w:val="%1.%2.%3.%4.%5.%6.%7"/>
       <w:lvlJc w:val="left"/>
       <w:pPr>
@@ -3826,7 +3987,7 @@
     <w:lvl w:ilvl="7">
       <w:start w:val="1"/>
       <w:numFmt w:val="decimal"/>
-      <w:pStyle w:val="Titre8"/>
+      <w:pStyle w:val="Heading8"/>
       <w:lvlText w:val="%1.%2.%3.%4.%5.%6.%7.%8"/>
       <w:lvlJc w:val="left"/>
       <w:pPr>
@@ -3836,7 +3997,7 @@
     <w:lvl w:ilvl="8">
       <w:start w:val="1"/>
       <w:numFmt w:val="decimal"/>
-      <w:pStyle w:val="Titre9"/>
+      <w:pStyle w:val="Heading9"/>
       <w:lvlText w:val="%1.%2.%3.%4.%5.%6.%7.%8.%9"/>
       <w:lvlJc w:val="left"/>
       <w:pPr>
@@ -4652,10 +4813,10 @@
       <w:sz w:val="24"/>
     </w:rPr>
   </w:style>
-  <w:style w:type="paragraph" w:styleId="Titre1">
+  <w:style w:type="paragraph" w:styleId="Heading1">
     <w:name w:val="heading 1"/>
     <w:next w:val="Normal"/>
-    <w:link w:val="Titre1Car"/>
+    <w:link w:val="Heading1Char"/>
     <w:uiPriority w:val="9"/>
     <w:qFormat/>
     <w:rsid w:val="008C35F4"/>
@@ -4678,11 +4839,11 @@
       <w:szCs w:val="28"/>
     </w:rPr>
   </w:style>
-  <w:style w:type="paragraph" w:styleId="Titre2">
+  <w:style w:type="paragraph" w:styleId="Heading2">
     <w:name w:val="heading 2"/>
     <w:basedOn w:val="Normal"/>
     <w:next w:val="Normal"/>
-    <w:link w:val="Titre2Car"/>
+    <w:link w:val="Heading2Char"/>
     <w:uiPriority w:val="9"/>
     <w:unhideWhenUsed/>
     <w:qFormat/>
@@ -4707,11 +4868,11 @@
       <w:szCs w:val="26"/>
     </w:rPr>
   </w:style>
-  <w:style w:type="paragraph" w:styleId="Titre3">
+  <w:style w:type="paragraph" w:styleId="Heading3">
     <w:name w:val="heading 3"/>
     <w:basedOn w:val="Normal"/>
     <w:next w:val="Normal"/>
-    <w:link w:val="Titre3Car"/>
+    <w:link w:val="Heading3Char"/>
     <w:uiPriority w:val="9"/>
     <w:unhideWhenUsed/>
     <w:qFormat/>
@@ -4736,11 +4897,11 @@
       <w:color w:val="548DD4" w:themeColor="text2" w:themeTint="99"/>
     </w:rPr>
   </w:style>
-  <w:style w:type="paragraph" w:styleId="Titre4">
+  <w:style w:type="paragraph" w:styleId="Heading4">
     <w:name w:val="heading 4"/>
     <w:basedOn w:val="Normal"/>
     <w:next w:val="Normal"/>
-    <w:link w:val="Titre4Car"/>
+    <w:link w:val="Heading4Char"/>
     <w:uiPriority w:val="9"/>
     <w:unhideWhenUsed/>
     <w:qFormat/>
@@ -4768,11 +4929,11 @@
       <w:color w:val="0070C0"/>
     </w:rPr>
   </w:style>
-  <w:style w:type="paragraph" w:styleId="Titre5">
+  <w:style w:type="paragraph" w:styleId="Heading5">
     <w:name w:val="heading 5"/>
     <w:basedOn w:val="Normal"/>
     <w:next w:val="Normal"/>
-    <w:link w:val="Titre5Car"/>
+    <w:link w:val="Heading5Char"/>
     <w:uiPriority w:val="9"/>
     <w:semiHidden/>
     <w:unhideWhenUsed/>
@@ -4793,11 +4954,11 @@
       <w:color w:val="243F60" w:themeColor="accent1" w:themeShade="7F"/>
     </w:rPr>
   </w:style>
-  <w:style w:type="paragraph" w:styleId="Titre6">
+  <w:style w:type="paragraph" w:styleId="Heading6">
     <w:name w:val="heading 6"/>
     <w:basedOn w:val="Normal"/>
     <w:next w:val="Normal"/>
-    <w:link w:val="Titre6Car"/>
+    <w:link w:val="Heading6Char"/>
     <w:uiPriority w:val="9"/>
     <w:semiHidden/>
     <w:unhideWhenUsed/>
@@ -4820,11 +4981,11 @@
       <w:color w:val="243F60" w:themeColor="accent1" w:themeShade="7F"/>
     </w:rPr>
   </w:style>
-  <w:style w:type="paragraph" w:styleId="Titre7">
+  <w:style w:type="paragraph" w:styleId="Heading7">
     <w:name w:val="heading 7"/>
     <w:basedOn w:val="Normal"/>
     <w:next w:val="Normal"/>
-    <w:link w:val="Titre7Car"/>
+    <w:link w:val="Heading7Char"/>
     <w:uiPriority w:val="9"/>
     <w:semiHidden/>
     <w:unhideWhenUsed/>
@@ -4847,11 +5008,11 @@
       <w:color w:val="404040" w:themeColor="text1" w:themeTint="BF"/>
     </w:rPr>
   </w:style>
-  <w:style w:type="paragraph" w:styleId="Titre8">
+  <w:style w:type="paragraph" w:styleId="Heading8">
     <w:name w:val="heading 8"/>
     <w:basedOn w:val="Normal"/>
     <w:next w:val="Normal"/>
-    <w:link w:val="Titre8Car"/>
+    <w:link w:val="Heading8Char"/>
     <w:uiPriority w:val="9"/>
     <w:semiHidden/>
     <w:unhideWhenUsed/>
@@ -4873,11 +5034,11 @@
       <w:szCs w:val="20"/>
     </w:rPr>
   </w:style>
-  <w:style w:type="paragraph" w:styleId="Titre9">
+  <w:style w:type="paragraph" w:styleId="Heading9">
     <w:name w:val="heading 9"/>
     <w:basedOn w:val="Normal"/>
     <w:next w:val="Normal"/>
-    <w:link w:val="Titre9Car"/>
+    <w:link w:val="Heading9Char"/>
     <w:uiPriority w:val="9"/>
     <w:semiHidden/>
     <w:unhideWhenUsed/>
@@ -4901,12 +5062,13 @@
       <w:szCs w:val="20"/>
     </w:rPr>
   </w:style>
-  <w:style w:type="character" w:default="1" w:styleId="Policepardfaut">
+  <w:style w:type="character" w:default="1" w:styleId="DefaultParagraphFont">
     <w:name w:val="Default Paragraph Font"/>
     <w:uiPriority w:val="1"/>
+    <w:semiHidden/>
     <w:unhideWhenUsed/>
   </w:style>
-  <w:style w:type="table" w:default="1" w:styleId="TableauNormal">
+  <w:style w:type="table" w:default="1" w:styleId="TableNormal">
     <w:name w:val="Normal Table"/>
     <w:uiPriority w:val="99"/>
     <w:semiHidden/>
@@ -4921,13 +5083,13 @@
       </w:tblCellMar>
     </w:tblPr>
   </w:style>
-  <w:style w:type="numbering" w:default="1" w:styleId="Aucuneliste">
+  <w:style w:type="numbering" w:default="1" w:styleId="NoList">
     <w:name w:val="No List"/>
     <w:uiPriority w:val="99"/>
     <w:semiHidden/>
     <w:unhideWhenUsed/>
   </w:style>
-  <w:style w:type="character" w:styleId="Appelnotedebasdep">
+  <w:style w:type="character" w:styleId="FootnoteReference">
     <w:name w:val="footnote reference"/>
     <w:semiHidden/>
     <w:rsid w:val="00083CE4"/>
@@ -4956,12 +5118,12 @@
       <w:ind w:left="2160" w:hanging="720"/>
     </w:pPr>
   </w:style>
-  <w:style w:type="paragraph" w:styleId="Titre">
+  <w:style w:type="paragraph" w:styleId="Title">
     <w:name w:val="Title"/>
     <w:aliases w:val="Titre4"/>
     <w:basedOn w:val="Normal"/>
     <w:next w:val="Normal"/>
-    <w:link w:val="TitreCar"/>
+    <w:link w:val="TitleChar"/>
     <w:uiPriority w:val="10"/>
     <w:rsid w:val="002A7D32"/>
     <w:pPr>
@@ -4978,7 +5140,7 @@
       <w:szCs w:val="52"/>
     </w:rPr>
   </w:style>
-  <w:style w:type="paragraph" w:styleId="Corpsdetexte">
+  <w:style w:type="paragraph" w:styleId="BodyText">
     <w:name w:val="Body Text"/>
     <w:basedOn w:val="Normal"/>
     <w:rsid w:val="00083CE4"/>
@@ -4989,7 +5151,7 @@
       <w:lang w:val="fr-CA"/>
     </w:rPr>
   </w:style>
-  <w:style w:type="paragraph" w:styleId="Corpsdetexte2">
+  <w:style w:type="paragraph" w:styleId="BodyText2">
     <w:name w:val="Body Text 2"/>
     <w:basedOn w:val="Normal"/>
     <w:rsid w:val="00083CE4"/>
@@ -5001,9 +5163,9 @@
       <w:lang w:val="fr-CA"/>
     </w:rPr>
   </w:style>
-  <w:style w:type="table" w:styleId="Grilledutableau">
+  <w:style w:type="table" w:styleId="TableGrid">
     <w:name w:val="Table Grid"/>
-    <w:basedOn w:val="TableauNormal"/>
+    <w:basedOn w:val="TableNormal"/>
     <w:rsid w:val="00976741"/>
     <w:pPr>
       <w:widowControl w:val="0"/>
@@ -5019,10 +5181,10 @@
       </w:tblBorders>
     </w:tblPr>
   </w:style>
-  <w:style w:type="paragraph" w:styleId="En-tte">
+  <w:style w:type="paragraph" w:styleId="Header">
     <w:name w:val="header"/>
     <w:basedOn w:val="Normal"/>
-    <w:link w:val="En-tteCar"/>
+    <w:link w:val="HeaderChar"/>
     <w:rsid w:val="003D4A71"/>
     <w:pPr>
       <w:tabs>
@@ -5031,10 +5193,10 @@
       </w:tabs>
     </w:pPr>
   </w:style>
-  <w:style w:type="paragraph" w:styleId="Pieddepage">
+  <w:style w:type="paragraph" w:styleId="Footer">
     <w:name w:val="footer"/>
     <w:basedOn w:val="Normal"/>
-    <w:link w:val="PieddepageCar"/>
+    <w:link w:val="FooterChar"/>
     <w:uiPriority w:val="99"/>
     <w:rsid w:val="003D4A71"/>
     <w:pPr>
@@ -5044,7 +5206,7 @@
       </w:tabs>
     </w:pPr>
   </w:style>
-  <w:style w:type="paragraph" w:styleId="TM1">
+  <w:style w:type="paragraph" w:styleId="TOC1">
     <w:name w:val="toc 1"/>
     <w:basedOn w:val="Normal"/>
     <w:next w:val="Normal"/>
@@ -5062,7 +5224,7 @@
       <w:szCs w:val="20"/>
     </w:rPr>
   </w:style>
-  <w:style w:type="paragraph" w:styleId="TM2">
+  <w:style w:type="paragraph" w:styleId="TOC2">
     <w:name w:val="toc 2"/>
     <w:basedOn w:val="Normal"/>
     <w:next w:val="Normal"/>
@@ -5079,7 +5241,7 @@
       <w:szCs w:val="20"/>
     </w:rPr>
   </w:style>
-  <w:style w:type="paragraph" w:styleId="TM3">
+  <w:style w:type="paragraph" w:styleId="TOC3">
     <w:name w:val="toc 3"/>
     <w:basedOn w:val="Normal"/>
     <w:next w:val="Normal"/>
@@ -5097,14 +5259,14 @@
       <w:szCs w:val="20"/>
     </w:rPr>
   </w:style>
-  <w:style w:type="character" w:styleId="Numrodepage">
+  <w:style w:type="character" w:styleId="PageNumber">
     <w:name w:val="page number"/>
-    <w:basedOn w:val="Policepardfaut"/>
+    <w:basedOn w:val="DefaultParagraphFont"/>
     <w:rsid w:val="00640169"/>
   </w:style>
-  <w:style w:type="character" w:styleId="Marquedecommentaire">
+  <w:style w:type="character" w:styleId="CommentReference">
     <w:name w:val="annotation reference"/>
-    <w:basedOn w:val="Policepardfaut"/>
+    <w:basedOn w:val="DefaultParagraphFont"/>
     <w:semiHidden/>
     <w:rsid w:val="00622608"/>
     <w:rPr>
@@ -5112,16 +5274,16 @@
       <w:szCs w:val="16"/>
     </w:rPr>
   </w:style>
-  <w:style w:type="paragraph" w:styleId="Commentaire">
+  <w:style w:type="paragraph" w:styleId="CommentText">
     <w:name w:val="annotation text"/>
     <w:basedOn w:val="Normal"/>
     <w:semiHidden/>
     <w:rsid w:val="00622608"/>
   </w:style>
-  <w:style w:type="paragraph" w:styleId="Objetducommentaire">
+  <w:style w:type="paragraph" w:styleId="CommentSubject">
     <w:name w:val="annotation subject"/>
-    <w:basedOn w:val="Commentaire"/>
-    <w:next w:val="Commentaire"/>
+    <w:basedOn w:val="CommentText"/>
+    <w:next w:val="CommentText"/>
     <w:semiHidden/>
     <w:rsid w:val="00622608"/>
     <w:rPr>
@@ -5129,7 +5291,7 @@
       <w:bCs/>
     </w:rPr>
   </w:style>
-  <w:style w:type="paragraph" w:styleId="Textedebulles">
+  <w:style w:type="paragraph" w:styleId="BalloonText">
     <w:name w:val="Balloon Text"/>
     <w:basedOn w:val="Normal"/>
     <w:semiHidden/>
@@ -5140,9 +5302,9 @@
       <w:szCs w:val="16"/>
     </w:rPr>
   </w:style>
-  <w:style w:type="character" w:styleId="Hyperlien">
+  <w:style w:type="character" w:styleId="Hyperlink">
     <w:name w:val="Hyperlink"/>
-    <w:basedOn w:val="Policepardfaut"/>
+    <w:basedOn w:val="DefaultParagraphFont"/>
     <w:uiPriority w:val="99"/>
     <w:rsid w:val="0043773B"/>
     <w:rPr>
@@ -5150,7 +5312,7 @@
       <w:u w:val="single"/>
     </w:rPr>
   </w:style>
-  <w:style w:type="paragraph" w:styleId="Paragraphedeliste">
+  <w:style w:type="paragraph" w:styleId="ListParagraph">
     <w:name w:val="List Paragraph"/>
     <w:uiPriority w:val="34"/>
     <w:qFormat/>
@@ -5165,10 +5327,10 @@
       <w:sz w:val="20"/>
     </w:rPr>
   </w:style>
-  <w:style w:type="character" w:customStyle="1" w:styleId="Titre1Car">
-    <w:name w:val="Titre 1 Car"/>
-    <w:basedOn w:val="Policepardfaut"/>
-    <w:link w:val="Titre1"/>
+  <w:style w:type="character" w:customStyle="1" w:styleId="Heading1Char">
+    <w:name w:val="Heading 1 Char"/>
+    <w:basedOn w:val="DefaultParagraphFont"/>
+    <w:link w:val="Heading1"/>
     <w:uiPriority w:val="9"/>
     <w:rsid w:val="008C35F4"/>
     <w:rPr>
@@ -5180,10 +5342,10 @@
       <w:szCs w:val="28"/>
     </w:rPr>
   </w:style>
-  <w:style w:type="character" w:customStyle="1" w:styleId="Titre2Car">
-    <w:name w:val="Titre 2 Car"/>
-    <w:basedOn w:val="Policepardfaut"/>
-    <w:link w:val="Titre2"/>
+  <w:style w:type="character" w:customStyle="1" w:styleId="Heading2Char">
+    <w:name w:val="Heading 2 Char"/>
+    <w:basedOn w:val="DefaultParagraphFont"/>
+    <w:link w:val="Heading2"/>
     <w:uiPriority w:val="9"/>
     <w:rsid w:val="004F1824"/>
     <w:rPr>
@@ -5195,10 +5357,10 @@
       <w:szCs w:val="26"/>
     </w:rPr>
   </w:style>
-  <w:style w:type="character" w:customStyle="1" w:styleId="Titre3Car">
-    <w:name w:val="Titre 3 Car"/>
-    <w:basedOn w:val="Policepardfaut"/>
-    <w:link w:val="Titre3"/>
+  <w:style w:type="character" w:customStyle="1" w:styleId="Heading3Char">
+    <w:name w:val="Heading 3 Char"/>
+    <w:basedOn w:val="DefaultParagraphFont"/>
+    <w:link w:val="Heading3"/>
     <w:uiPriority w:val="9"/>
     <w:rsid w:val="002A4177"/>
     <w:rPr>
@@ -5208,10 +5370,10 @@
       <w:sz w:val="24"/>
     </w:rPr>
   </w:style>
-  <w:style w:type="character" w:customStyle="1" w:styleId="Titre4Car">
-    <w:name w:val="Titre 4 Car"/>
-    <w:basedOn w:val="Policepardfaut"/>
-    <w:link w:val="Titre4"/>
+  <w:style w:type="character" w:customStyle="1" w:styleId="Heading4Char">
+    <w:name w:val="Heading 4 Char"/>
+    <w:basedOn w:val="DefaultParagraphFont"/>
+    <w:link w:val="Heading4"/>
     <w:uiPriority w:val="9"/>
     <w:rsid w:val="0089423C"/>
     <w:rPr>
@@ -5224,10 +5386,10 @@
       <w:sz w:val="24"/>
     </w:rPr>
   </w:style>
-  <w:style w:type="character" w:customStyle="1" w:styleId="Titre5Car">
-    <w:name w:val="Titre 5 Car"/>
-    <w:basedOn w:val="Policepardfaut"/>
-    <w:link w:val="Titre5"/>
+  <w:style w:type="character" w:customStyle="1" w:styleId="Heading5Char">
+    <w:name w:val="Heading 5 Char"/>
+    <w:basedOn w:val="DefaultParagraphFont"/>
+    <w:link w:val="Heading5"/>
     <w:uiPriority w:val="9"/>
     <w:semiHidden/>
     <w:rsid w:val="00BF3498"/>
@@ -5236,10 +5398,10 @@
       <w:color w:val="243F60" w:themeColor="accent1" w:themeShade="7F"/>
     </w:rPr>
   </w:style>
-  <w:style w:type="character" w:customStyle="1" w:styleId="Titre6Car">
-    <w:name w:val="Titre 6 Car"/>
-    <w:basedOn w:val="Policepardfaut"/>
-    <w:link w:val="Titre6"/>
+  <w:style w:type="character" w:customStyle="1" w:styleId="Heading6Char">
+    <w:name w:val="Heading 6 Char"/>
+    <w:basedOn w:val="DefaultParagraphFont"/>
+    <w:link w:val="Heading6"/>
     <w:uiPriority w:val="9"/>
     <w:semiHidden/>
     <w:rsid w:val="00BF3498"/>
@@ -5250,10 +5412,10 @@
       <w:color w:val="243F60" w:themeColor="accent1" w:themeShade="7F"/>
     </w:rPr>
   </w:style>
-  <w:style w:type="character" w:customStyle="1" w:styleId="Titre7Car">
-    <w:name w:val="Titre 7 Car"/>
-    <w:basedOn w:val="Policepardfaut"/>
-    <w:link w:val="Titre7"/>
+  <w:style w:type="character" w:customStyle="1" w:styleId="Heading7Char">
+    <w:name w:val="Heading 7 Char"/>
+    <w:basedOn w:val="DefaultParagraphFont"/>
+    <w:link w:val="Heading7"/>
     <w:uiPriority w:val="9"/>
     <w:semiHidden/>
     <w:rsid w:val="00BF3498"/>
@@ -5264,10 +5426,10 @@
       <w:color w:val="404040" w:themeColor="text1" w:themeTint="BF"/>
     </w:rPr>
   </w:style>
-  <w:style w:type="character" w:customStyle="1" w:styleId="Titre8Car">
-    <w:name w:val="Titre 8 Car"/>
-    <w:basedOn w:val="Policepardfaut"/>
-    <w:link w:val="Titre8"/>
+  <w:style w:type="character" w:customStyle="1" w:styleId="Heading8Char">
+    <w:name w:val="Heading 8 Char"/>
+    <w:basedOn w:val="DefaultParagraphFont"/>
+    <w:link w:val="Heading8"/>
     <w:uiPriority w:val="9"/>
     <w:semiHidden/>
     <w:rsid w:val="00BF3498"/>
@@ -5278,10 +5440,10 @@
       <w:szCs w:val="20"/>
     </w:rPr>
   </w:style>
-  <w:style w:type="character" w:customStyle="1" w:styleId="Titre9Car">
-    <w:name w:val="Titre 9 Car"/>
-    <w:basedOn w:val="Policepardfaut"/>
-    <w:link w:val="Titre9"/>
+  <w:style w:type="character" w:customStyle="1" w:styleId="Heading9Char">
+    <w:name w:val="Heading 9 Char"/>
+    <w:basedOn w:val="DefaultParagraphFont"/>
+    <w:link w:val="Heading9"/>
     <w:uiPriority w:val="9"/>
     <w:semiHidden/>
     <w:rsid w:val="00BF3498"/>
@@ -5294,7 +5456,7 @@
       <w:szCs w:val="20"/>
     </w:rPr>
   </w:style>
-  <w:style w:type="paragraph" w:styleId="Lgende">
+  <w:style w:type="paragraph" w:styleId="Caption">
     <w:name w:val="caption"/>
     <w:basedOn w:val="Normal"/>
     <w:next w:val="Normal"/>
@@ -5310,11 +5472,11 @@
       <w:szCs w:val="18"/>
     </w:rPr>
   </w:style>
-  <w:style w:type="character" w:customStyle="1" w:styleId="TitreCar">
-    <w:name w:val="Titre Car"/>
-    <w:aliases w:val="Titre4 Car"/>
-    <w:basedOn w:val="Policepardfaut"/>
-    <w:link w:val="Titre"/>
+  <w:style w:type="character" w:customStyle="1" w:styleId="TitleChar">
+    <w:name w:val="Title Char"/>
+    <w:aliases w:val="Titre4 Char"/>
+    <w:basedOn w:val="DefaultParagraphFont"/>
+    <w:link w:val="Title"/>
     <w:uiPriority w:val="10"/>
     <w:rsid w:val="002A7D32"/>
     <w:rPr>
@@ -5327,12 +5489,12 @@
       <w:szCs w:val="52"/>
     </w:rPr>
   </w:style>
-  <w:style w:type="paragraph" w:styleId="Sous-titre">
+  <w:style w:type="paragraph" w:styleId="Subtitle">
     <w:name w:val="Subtitle"/>
     <w:aliases w:val="Liste_"/>
     <w:basedOn w:val="Normal"/>
     <w:next w:val="Normal"/>
-    <w:link w:val="Sous-titreCar"/>
+    <w:link w:val="SubtitleChar"/>
     <w:uiPriority w:val="11"/>
     <w:qFormat/>
     <w:rsid w:val="00BA563E"/>
@@ -5353,11 +5515,11 @@
       <w:szCs w:val="24"/>
     </w:rPr>
   </w:style>
-  <w:style w:type="character" w:customStyle="1" w:styleId="Sous-titreCar">
-    <w:name w:val="Sous-titre Car"/>
-    <w:aliases w:val="Liste_ Car"/>
-    <w:basedOn w:val="Policepardfaut"/>
-    <w:link w:val="Sous-titre"/>
+  <w:style w:type="character" w:customStyle="1" w:styleId="SubtitleChar">
+    <w:name w:val="Subtitle Char"/>
+    <w:aliases w:val="Liste_ Char"/>
+    <w:basedOn w:val="DefaultParagraphFont"/>
+    <w:link w:val="Subtitle"/>
     <w:uiPriority w:val="11"/>
     <w:rsid w:val="00BA563E"/>
     <w:rPr>
@@ -5370,9 +5532,9 @@
       <w:szCs w:val="24"/>
     </w:rPr>
   </w:style>
-  <w:style w:type="character" w:styleId="lev">
+  <w:style w:type="character" w:styleId="Strong">
     <w:name w:val="Strong"/>
-    <w:basedOn w:val="Policepardfaut"/>
+    <w:basedOn w:val="DefaultParagraphFont"/>
     <w:uiPriority w:val="22"/>
     <w:qFormat/>
     <w:rsid w:val="00BF3498"/>
@@ -5381,9 +5543,9 @@
       <w:bCs/>
     </w:rPr>
   </w:style>
-  <w:style w:type="character" w:styleId="Accentuation">
+  <w:style w:type="character" w:styleId="Emphasis">
     <w:name w:val="Emphasis"/>
-    <w:basedOn w:val="Policepardfaut"/>
+    <w:basedOn w:val="DefaultParagraphFont"/>
     <w:uiPriority w:val="20"/>
     <w:rsid w:val="00BF3498"/>
     <w:rPr>
@@ -5391,11 +5553,11 @@
       <w:iCs/>
     </w:rPr>
   </w:style>
-  <w:style w:type="paragraph" w:styleId="Sansinterligne">
+  <w:style w:type="paragraph" w:styleId="NoSpacing">
     <w:name w:val="No Spacing"/>
     <w:aliases w:val="Texte"/>
     <w:next w:val="Normal"/>
-    <w:link w:val="SansinterligneCar"/>
+    <w:link w:val="NoSpacingChar"/>
     <w:uiPriority w:val="1"/>
     <w:qFormat/>
     <w:rsid w:val="00BA563E"/>
@@ -5409,11 +5571,11 @@
       <w:spacing w:val="-1"/>
     </w:rPr>
   </w:style>
-  <w:style w:type="paragraph" w:styleId="Citation">
+  <w:style w:type="paragraph" w:styleId="Quote">
     <w:name w:val="Quote"/>
     <w:basedOn w:val="Normal"/>
     <w:next w:val="Normal"/>
-    <w:link w:val="CitationCar"/>
+    <w:link w:val="QuoteChar"/>
     <w:uiPriority w:val="29"/>
     <w:rsid w:val="00BF3498"/>
     <w:rPr>
@@ -5422,10 +5584,10 @@
       <w:color w:val="000000" w:themeColor="text1"/>
     </w:rPr>
   </w:style>
-  <w:style w:type="character" w:customStyle="1" w:styleId="CitationCar">
-    <w:name w:val="Citation Car"/>
-    <w:basedOn w:val="Policepardfaut"/>
-    <w:link w:val="Citation"/>
+  <w:style w:type="character" w:customStyle="1" w:styleId="QuoteChar">
+    <w:name w:val="Quote Char"/>
+    <w:basedOn w:val="DefaultParagraphFont"/>
+    <w:link w:val="Quote"/>
     <w:uiPriority w:val="29"/>
     <w:rsid w:val="00BF3498"/>
     <w:rPr>
@@ -5434,11 +5596,11 @@
       <w:color w:val="000000" w:themeColor="text1"/>
     </w:rPr>
   </w:style>
-  <w:style w:type="paragraph" w:styleId="Citationintense">
+  <w:style w:type="paragraph" w:styleId="IntenseQuote">
     <w:name w:val="Intense Quote"/>
     <w:basedOn w:val="Normal"/>
     <w:next w:val="Normal"/>
-    <w:link w:val="CitationintenseCar"/>
+    <w:link w:val="IntenseQuoteChar"/>
     <w:uiPriority w:val="30"/>
     <w:rsid w:val="00BF3498"/>
     <w:pPr>
@@ -5456,10 +5618,10 @@
       <w:color w:val="4F81BD" w:themeColor="accent1"/>
     </w:rPr>
   </w:style>
-  <w:style w:type="character" w:customStyle="1" w:styleId="CitationintenseCar">
-    <w:name w:val="Citation intense Car"/>
-    <w:basedOn w:val="Policepardfaut"/>
-    <w:link w:val="Citationintense"/>
+  <w:style w:type="character" w:customStyle="1" w:styleId="IntenseQuoteChar">
+    <w:name w:val="Intense Quote Char"/>
+    <w:basedOn w:val="DefaultParagraphFont"/>
+    <w:link w:val="IntenseQuote"/>
     <w:uiPriority w:val="30"/>
     <w:rsid w:val="00BF3498"/>
     <w:rPr>
@@ -5470,7 +5632,7 @@
       <w:color w:val="4F81BD" w:themeColor="accent1"/>
     </w:rPr>
   </w:style>
-  <w:style w:type="character" w:styleId="Accentuationlgre">
+  <w:style w:type="character" w:styleId="SubtleEmphasis">
     <w:name w:val="Subtle Emphasis"/>
     <w:basedOn w:val="grec"/>
     <w:uiPriority w:val="19"/>
@@ -5484,9 +5646,9 @@
       <w:sz w:val="28"/>
     </w:rPr>
   </w:style>
-  <w:style w:type="character" w:styleId="Accentuationintense">
+  <w:style w:type="character" w:styleId="IntenseEmphasis">
     <w:name w:val="Intense Emphasis"/>
-    <w:basedOn w:val="Policepardfaut"/>
+    <w:basedOn w:val="DefaultParagraphFont"/>
     <w:uiPriority w:val="21"/>
     <w:rsid w:val="00BF3498"/>
     <w:rPr>
@@ -5497,9 +5659,9 @@
       <w:color w:val="4F81BD" w:themeColor="accent1"/>
     </w:rPr>
   </w:style>
-  <w:style w:type="character" w:styleId="Rfrencelgre">
+  <w:style w:type="character" w:styleId="SubtleReference">
     <w:name w:val="Subtle Reference"/>
-    <w:basedOn w:val="Policepardfaut"/>
+    <w:basedOn w:val="DefaultParagraphFont"/>
     <w:uiPriority w:val="31"/>
     <w:rsid w:val="00BF3498"/>
     <w:rPr>
@@ -5508,9 +5670,9 @@
       <w:u w:val="single"/>
     </w:rPr>
   </w:style>
-  <w:style w:type="character" w:styleId="Rfrenceintense">
+  <w:style w:type="character" w:styleId="IntenseReference">
     <w:name w:val="Intense Reference"/>
-    <w:basedOn w:val="Policepardfaut"/>
+    <w:basedOn w:val="DefaultParagraphFont"/>
     <w:uiPriority w:val="32"/>
     <w:rsid w:val="00BF3498"/>
     <w:rPr>
@@ -5522,9 +5684,9 @@
       <w:u w:val="single"/>
     </w:rPr>
   </w:style>
-  <w:style w:type="character" w:styleId="Titredulivre">
+  <w:style w:type="character" w:styleId="BookTitle">
     <w:name w:val="Book Title"/>
-    <w:basedOn w:val="Policepardfaut"/>
+    <w:basedOn w:val="DefaultParagraphFont"/>
     <w:uiPriority w:val="33"/>
     <w:rsid w:val="00BF3498"/>
     <w:rPr>
@@ -5534,9 +5696,9 @@
       <w:spacing w:val="5"/>
     </w:rPr>
   </w:style>
-  <w:style w:type="paragraph" w:styleId="En-ttedetabledesmatires">
+  <w:style w:type="paragraph" w:styleId="TOCHeading">
     <w:name w:val="TOC Heading"/>
-    <w:basedOn w:val="Titre1"/>
+    <w:basedOn w:val="Heading1"/>
     <w:next w:val="Normal"/>
     <w:uiPriority w:val="39"/>
     <w:semiHidden/>
@@ -5549,12 +5711,12 @@
   </w:style>
   <w:style w:type="character" w:customStyle="1" w:styleId="apple-style-span">
     <w:name w:val="apple-style-span"/>
-    <w:basedOn w:val="Policepardfaut"/>
+    <w:basedOn w:val="DefaultParagraphFont"/>
     <w:rsid w:val="00234D43"/>
   </w:style>
-  <w:style w:type="character" w:styleId="Textedelespacerserv">
+  <w:style w:type="character" w:styleId="PlaceholderText">
     <w:name w:val="Placeholder Text"/>
-    <w:basedOn w:val="Policepardfaut"/>
+    <w:basedOn w:val="DefaultParagraphFont"/>
     <w:uiPriority w:val="99"/>
     <w:semiHidden/>
     <w:rsid w:val="004F0E0E"/>
@@ -5576,10 +5738,10 @@
       <w:lang w:bidi="ar-SA"/>
     </w:rPr>
   </w:style>
-  <w:style w:type="character" w:customStyle="1" w:styleId="En-tteCar">
-    <w:name w:val="En-tête Car"/>
-    <w:basedOn w:val="Policepardfaut"/>
-    <w:link w:val="En-tte"/>
+  <w:style w:type="character" w:customStyle="1" w:styleId="HeaderChar">
+    <w:name w:val="Header Char"/>
+    <w:basedOn w:val="DefaultParagraphFont"/>
+    <w:link w:val="Header"/>
     <w:rsid w:val="00810377"/>
   </w:style>
   <w:style w:type="paragraph" w:customStyle="1" w:styleId="Normal1">
@@ -5592,7 +5754,7 @@
   </w:style>
   <w:style w:type="character" w:customStyle="1" w:styleId="grec">
     <w:name w:val="grec"/>
-    <w:basedOn w:val="Policepardfaut"/>
+    <w:basedOn w:val="DefaultParagraphFont"/>
     <w:rsid w:val="004C28AD"/>
   </w:style>
   <w:style w:type="paragraph" w:styleId="NormalWeb">
@@ -5612,21 +5774,21 @@
   </w:style>
   <w:style w:type="character" w:customStyle="1" w:styleId="mw-headline">
     <w:name w:val="mw-headline"/>
-    <w:basedOn w:val="Policepardfaut"/>
+    <w:basedOn w:val="DefaultParagraphFont"/>
     <w:rsid w:val="004C28AD"/>
   </w:style>
   <w:style w:type="character" w:customStyle="1" w:styleId="api1">
     <w:name w:val="api1"/>
-    <w:basedOn w:val="Policepardfaut"/>
+    <w:basedOn w:val="DefaultParagraphFont"/>
     <w:rsid w:val="004C28AD"/>
     <w:rPr>
       <w:rFonts w:ascii="Segoe UI" w:hAnsi="Segoe UI" w:cs="Segoe UI" w:hint="default"/>
     </w:rPr>
   </w:style>
-  <w:style w:type="character" w:customStyle="1" w:styleId="PieddepageCar">
-    <w:name w:val="Pied de page Car"/>
-    <w:basedOn w:val="Policepardfaut"/>
-    <w:link w:val="Pieddepage"/>
+  <w:style w:type="character" w:customStyle="1" w:styleId="FooterChar">
+    <w:name w:val="Footer Char"/>
+    <w:basedOn w:val="DefaultParagraphFont"/>
+    <w:link w:val="Footer"/>
     <w:uiPriority w:val="99"/>
     <w:rsid w:val="00BF676E"/>
     <w:rPr>
@@ -5635,7 +5797,7 @@
   </w:style>
   <w:style w:type="character" w:customStyle="1" w:styleId="Style2">
     <w:name w:val="Style2"/>
-    <w:basedOn w:val="Policepardfaut"/>
+    <w:basedOn w:val="DefaultParagraphFont"/>
     <w:uiPriority w:val="1"/>
     <w:rsid w:val="00BF676E"/>
     <w:rPr>
@@ -5644,7 +5806,7 @@
       <w:sz w:val="24"/>
     </w:rPr>
   </w:style>
-  <w:style w:type="paragraph" w:styleId="TM4">
+  <w:style w:type="paragraph" w:styleId="TOC4">
     <w:name w:val="toc 4"/>
     <w:basedOn w:val="Normal"/>
     <w:next w:val="Normal"/>
@@ -5660,7 +5822,7 @@
       <w:szCs w:val="18"/>
     </w:rPr>
   </w:style>
-  <w:style w:type="paragraph" w:styleId="TM5">
+  <w:style w:type="paragraph" w:styleId="TOC5">
     <w:name w:val="toc 5"/>
     <w:basedOn w:val="Normal"/>
     <w:next w:val="Normal"/>
@@ -5675,7 +5837,7 @@
       <w:szCs w:val="18"/>
     </w:rPr>
   </w:style>
-  <w:style w:type="paragraph" w:styleId="TM6">
+  <w:style w:type="paragraph" w:styleId="TOC6">
     <w:name w:val="toc 6"/>
     <w:basedOn w:val="Normal"/>
     <w:next w:val="Normal"/>
@@ -5690,7 +5852,7 @@
       <w:szCs w:val="18"/>
     </w:rPr>
   </w:style>
-  <w:style w:type="paragraph" w:styleId="TM7">
+  <w:style w:type="paragraph" w:styleId="TOC7">
     <w:name w:val="toc 7"/>
     <w:basedOn w:val="Normal"/>
     <w:next w:val="Normal"/>
@@ -5705,7 +5867,7 @@
       <w:szCs w:val="18"/>
     </w:rPr>
   </w:style>
-  <w:style w:type="paragraph" w:styleId="TM8">
+  <w:style w:type="paragraph" w:styleId="TOC8">
     <w:name w:val="toc 8"/>
     <w:basedOn w:val="Normal"/>
     <w:next w:val="Normal"/>
@@ -5720,7 +5882,7 @@
       <w:szCs w:val="18"/>
     </w:rPr>
   </w:style>
-  <w:style w:type="paragraph" w:styleId="TM9">
+  <w:style w:type="paragraph" w:styleId="TOC9">
     <w:name w:val="toc 9"/>
     <w:basedOn w:val="Normal"/>
     <w:next w:val="Normal"/>
@@ -5735,10 +5897,10 @@
       <w:szCs w:val="18"/>
     </w:rPr>
   </w:style>
-  <w:style w:type="paragraph" w:styleId="Notedebasdepage">
+  <w:style w:type="paragraph" w:styleId="FootnoteText">
     <w:name w:val="footnote text"/>
     <w:basedOn w:val="Normal"/>
-    <w:link w:val="NotedebasdepageCar"/>
+    <w:link w:val="FootnoteTextChar"/>
     <w:rsid w:val="00094A92"/>
     <w:pPr>
       <w:spacing w:after="0"/>
@@ -5747,10 +5909,10 @@
       <w:szCs w:val="20"/>
     </w:rPr>
   </w:style>
-  <w:style w:type="character" w:customStyle="1" w:styleId="NotedebasdepageCar">
-    <w:name w:val="Note de bas de page Car"/>
-    <w:basedOn w:val="Policepardfaut"/>
-    <w:link w:val="Notedebasdepage"/>
+  <w:style w:type="character" w:customStyle="1" w:styleId="FootnoteTextChar">
+    <w:name w:val="Footnote Text Char"/>
+    <w:basedOn w:val="DefaultParagraphFont"/>
+    <w:link w:val="FootnoteText"/>
     <w:rsid w:val="00094A92"/>
     <w:rPr>
       <w:rFonts w:ascii="Futura Bk BT" w:hAnsi="Futura Bk BT"/>
@@ -5774,7 +5936,7 @@
   </w:style>
   <w:style w:type="character" w:customStyle="1" w:styleId="Titre2SansNumroCar">
     <w:name w:val="Titre 2: Sans Numéro Car"/>
-    <w:basedOn w:val="Titre2Car"/>
+    <w:basedOn w:val="Heading2Char"/>
     <w:link w:val="Titre2SansNumro"/>
     <w:rsid w:val="00622FB3"/>
     <w:rPr>
@@ -5828,9 +5990,9 @@
       <w:lang w:val="fr-CA"/>
     </w:rPr>
   </w:style>
-  <w:style w:type="table" w:styleId="Listefonce-Accent1">
+  <w:style w:type="table" w:styleId="DarkList-Accent1">
     <w:name w:val="Dark List Accent 1"/>
-    <w:basedOn w:val="TableauNormal"/>
+    <w:basedOn w:val="TableNormal"/>
     <w:uiPriority w:val="70"/>
     <w:rsid w:val="00C6290C"/>
     <w:pPr>
@@ -5937,7 +6099,7 @@
   </w:style>
   <w:style w:type="character" w:customStyle="1" w:styleId="TableauTitreCar">
     <w:name w:val="Tableau_Titre Car"/>
-    <w:basedOn w:val="Policepardfaut"/>
+    <w:basedOn w:val="DefaultParagraphFont"/>
     <w:link w:val="TableauTitre"/>
     <w:rsid w:val="00796CB4"/>
     <w:rPr>
@@ -6002,9 +6164,9 @@
       <w:lang w:val="fr-CA"/>
     </w:rPr>
   </w:style>
-  <w:style w:type="table" w:styleId="Colonnesdetableau2">
+  <w:style w:type="table" w:styleId="TableColumns2">
     <w:name w:val="Table Columns 2"/>
-    <w:basedOn w:val="TableauNormal"/>
+    <w:basedOn w:val="TableNormal"/>
     <w:rsid w:val="00D56623"/>
     <w:rPr>
       <w:b/>
@@ -6113,7 +6275,7 @@
   </w:style>
   <w:style w:type="character" w:customStyle="1" w:styleId="tapesChar">
     <w:name w:val="Étapes Char"/>
-    <w:basedOn w:val="Sous-titreCar"/>
+    <w:basedOn w:val="SubtitleChar"/>
     <w:link w:val="tapes"/>
     <w:rsid w:val="006C276D"/>
     <w:rPr>
@@ -6127,9 +6289,9 @@
       <w:lang w:val="fr-CA"/>
     </w:rPr>
   </w:style>
-  <w:style w:type="table" w:styleId="Tableauclassique3">
+  <w:style w:type="table" w:styleId="TableClassic3">
     <w:name w:val="Table Classic 3"/>
-    <w:basedOn w:val="TableauNormal"/>
+    <w:basedOn w:val="TableNormal"/>
     <w:rsid w:val="00D56623"/>
     <w:rPr>
       <w:color w:val="000080"/>
@@ -6194,7 +6356,7 @@
   </w:style>
   <w:style w:type="paragraph" w:customStyle="1" w:styleId="timologie">
     <w:name w:val="Étimologie"/>
-    <w:basedOn w:val="Sansinterligne"/>
+    <w:basedOn w:val="NoSpacing"/>
     <w:link w:val="timologieCar"/>
     <w:rsid w:val="00776259"/>
     <w:pPr>
@@ -6213,11 +6375,11 @@
       <w:lang w:val="fr-CA"/>
     </w:rPr>
   </w:style>
-  <w:style w:type="character" w:customStyle="1" w:styleId="SansinterligneCar">
-    <w:name w:val="Sans interligne Car"/>
-    <w:aliases w:val="Texte Car"/>
-    <w:basedOn w:val="Policepardfaut"/>
-    <w:link w:val="Sansinterligne"/>
+  <w:style w:type="character" w:customStyle="1" w:styleId="NoSpacingChar">
+    <w:name w:val="No Spacing Char"/>
+    <w:aliases w:val="Texte Char"/>
+    <w:basedOn w:val="DefaultParagraphFont"/>
+    <w:link w:val="NoSpacing"/>
     <w:uiPriority w:val="1"/>
     <w:rsid w:val="00BA563E"/>
     <w:rPr>
@@ -6227,7 +6389,7 @@
   </w:style>
   <w:style w:type="character" w:customStyle="1" w:styleId="timologieCar">
     <w:name w:val="Étimologie Car"/>
-    <w:basedOn w:val="SansinterligneCar"/>
+    <w:basedOn w:val="NoSpacingChar"/>
     <w:link w:val="timologie"/>
     <w:rsid w:val="00776259"/>
     <w:rPr>
@@ -6237,8 +6399,8 @@
   </w:style>
   <w:style w:type="paragraph" w:customStyle="1" w:styleId="Accent">
     <w:name w:val="Accent"/>
-    <w:basedOn w:val="Sansinterligne"/>
-    <w:next w:val="Textebrut"/>
+    <w:basedOn w:val="NoSpacing"/>
+    <w:next w:val="PlainText"/>
     <w:link w:val="AccentCar"/>
     <w:rsid w:val="00742004"/>
     <w:pPr>
@@ -6276,7 +6438,7 @@
   </w:style>
   <w:style w:type="character" w:customStyle="1" w:styleId="AccentCar">
     <w:name w:val="Accent Car"/>
-    <w:basedOn w:val="SansinterligneCar"/>
+    <w:basedOn w:val="NoSpacingChar"/>
     <w:link w:val="Accent"/>
     <w:rsid w:val="00742004"/>
     <w:rPr>
@@ -6287,10 +6449,10 @@
       <w:lang w:val="fr-CA"/>
     </w:rPr>
   </w:style>
-  <w:style w:type="paragraph" w:styleId="Textebrut">
+  <w:style w:type="paragraph" w:styleId="PlainText">
     <w:name w:val="Plain Text"/>
     <w:basedOn w:val="Normal"/>
-    <w:link w:val="TextebrutCar"/>
+    <w:link w:val="PlainTextChar"/>
     <w:rsid w:val="00FA38F6"/>
     <w:pPr>
       <w:spacing w:after="0"/>
@@ -6301,10 +6463,10 @@
       <w:szCs w:val="21"/>
     </w:rPr>
   </w:style>
-  <w:style w:type="character" w:customStyle="1" w:styleId="TextebrutCar">
-    <w:name w:val="Texte brut Car"/>
-    <w:basedOn w:val="Policepardfaut"/>
-    <w:link w:val="Textebrut"/>
+  <w:style w:type="character" w:customStyle="1" w:styleId="PlainTextChar">
+    <w:name w:val="Plain Text Char"/>
+    <w:basedOn w:val="DefaultParagraphFont"/>
+    <w:link w:val="PlainText"/>
     <w:rsid w:val="00FA38F6"/>
     <w:rPr>
       <w:rFonts w:ascii="Consolas" w:hAnsi="Consolas" w:cs="Consolas"/>
@@ -6314,7 +6476,7 @@
   </w:style>
   <w:style w:type="character" w:customStyle="1" w:styleId="FigureCar">
     <w:name w:val="Figure Car"/>
-    <w:basedOn w:val="Policepardfaut"/>
+    <w:basedOn w:val="DefaultParagraphFont"/>
     <w:link w:val="Figure"/>
     <w:rsid w:val="00742004"/>
     <w:rPr>
@@ -6344,10 +6506,10 @@
       <w:lang w:val="fr-CA" w:bidi="ar-SA"/>
     </w:rPr>
   </w:style>
-  <w:style w:type="paragraph" w:styleId="Explorateurdedocuments">
+  <w:style w:type="paragraph" w:styleId="DocumentMap">
     <w:name w:val="Document Map"/>
     <w:basedOn w:val="Normal"/>
-    <w:link w:val="ExplorateurdedocumentsCar"/>
+    <w:link w:val="DocumentMapChar"/>
     <w:rsid w:val="0043039C"/>
     <w:pPr>
       <w:spacing w:after="0"/>
@@ -6358,10 +6520,10 @@
       <w:szCs w:val="16"/>
     </w:rPr>
   </w:style>
-  <w:style w:type="character" w:customStyle="1" w:styleId="ExplorateurdedocumentsCar">
-    <w:name w:val="Explorateur de documents Car"/>
-    <w:basedOn w:val="Policepardfaut"/>
-    <w:link w:val="Explorateurdedocuments"/>
+  <w:style w:type="character" w:customStyle="1" w:styleId="DocumentMapChar">
+    <w:name w:val="Document Map Char"/>
+    <w:basedOn w:val="DefaultParagraphFont"/>
+    <w:link w:val="DocumentMap"/>
     <w:rsid w:val="0043039C"/>
     <w:rPr>
       <w:rFonts w:ascii="Tahoma" w:hAnsi="Tahoma" w:cs="Tahoma"/>
@@ -6382,7 +6544,7 @@
   </w:style>
   <w:style w:type="character" w:customStyle="1" w:styleId="INFOLOGIQUECar">
     <w:name w:val="INFOLOGIQUE Car"/>
-    <w:basedOn w:val="SansinterligneCar"/>
+    <w:basedOn w:val="NoSpacingChar"/>
     <w:link w:val="INFOLOGIQUE"/>
     <w:rsid w:val="00812D28"/>
     <w:rPr>
@@ -6392,9 +6554,9 @@
       <w:sz w:val="16"/>
     </w:rPr>
   </w:style>
-  <w:style w:type="table" w:styleId="Tableauclassique1">
+  <w:style w:type="table" w:styleId="TableClassic1">
     <w:name w:val="Table Classic 1"/>
-    <w:basedOn w:val="TableauNormal"/>
+    <w:basedOn w:val="TableNormal"/>
     <w:rsid w:val="006A3149"/>
     <w:tblPr>
       <w:tblBorders>
@@ -6471,9 +6633,9 @@
       </w:tcPr>
     </w:tblStylePr>
   </w:style>
-  <w:style w:type="table" w:styleId="Listemoyenne2-Accent1">
+  <w:style w:type="table" w:styleId="MediumList2-Accent1">
     <w:name w:val="Medium List 2 Accent 1"/>
-    <w:basedOn w:val="TableauNormal"/>
+    <w:basedOn w:val="TableNormal"/>
     <w:uiPriority w:val="66"/>
     <w:rsid w:val="00C3166A"/>
     <w:pPr>
@@ -6615,7 +6777,7 @@
   </w:style>
   <w:style w:type="character" w:customStyle="1" w:styleId="SalariChar">
     <w:name w:val="Salarié Char"/>
-    <w:basedOn w:val="Policepardfaut"/>
+    <w:basedOn w:val="DefaultParagraphFont"/>
     <w:link w:val="Salari"/>
     <w:rsid w:val="005D2CF6"/>
     <w:rPr>
@@ -6629,7 +6791,7 @@
   </w:style>
   <w:style w:type="paragraph" w:customStyle="1" w:styleId="FooterText">
     <w:name w:val="FooterText"/>
-    <w:basedOn w:val="Sous-titre"/>
+    <w:basedOn w:val="Subtitle"/>
     <w:link w:val="FooterTextChar"/>
     <w:qFormat/>
     <w:rsid w:val="00531C5F"/>
@@ -6654,7 +6816,7 @@
   </w:style>
   <w:style w:type="character" w:customStyle="1" w:styleId="FooterTextChar">
     <w:name w:val="FooterText Char"/>
-    <w:basedOn w:val="Sous-titreCar"/>
+    <w:basedOn w:val="SubtitleChar"/>
     <w:link w:val="FooterText"/>
     <w:rsid w:val="00531C5F"/>
     <w:rPr>
@@ -6669,7 +6831,7 @@
       <w:lang w:val="fr-CA"/>
     </w:rPr>
   </w:style>
-  <w:style w:type="paragraph" w:styleId="Rvision">
+  <w:style w:type="paragraph" w:styleId="Revision">
     <w:name w:val="Revision"/>
     <w:hidden/>
     <w:uiPriority w:val="99"/>
@@ -6683,11 +6845,11 @@
       <w:sz w:val="24"/>
     </w:rPr>
   </w:style>
-  <w:style w:type="paragraph" w:styleId="z-Hautduformulaire">
+  <w:style w:type="paragraph" w:styleId="z-TopofForm">
     <w:name w:val="HTML Top of Form"/>
     <w:basedOn w:val="Normal"/>
     <w:next w:val="Normal"/>
-    <w:link w:val="z-HautduformulaireCar"/>
+    <w:link w:val="z-TopofFormChar"/>
     <w:hidden/>
     <w:rsid w:val="00A67DCB"/>
     <w:pPr>
@@ -6704,10 +6866,10 @@
       <w:szCs w:val="16"/>
     </w:rPr>
   </w:style>
-  <w:style w:type="character" w:customStyle="1" w:styleId="z-HautduformulaireCar">
-    <w:name w:val="z-Haut du formulaire Car"/>
-    <w:basedOn w:val="Policepardfaut"/>
-    <w:link w:val="z-Hautduformulaire"/>
+  <w:style w:type="character" w:customStyle="1" w:styleId="z-TopofFormChar">
+    <w:name w:val="z-Top of Form Char"/>
+    <w:basedOn w:val="DefaultParagraphFont"/>
+    <w:link w:val="z-TopofForm"/>
     <w:rsid w:val="00A67DCB"/>
     <w:rPr>
       <w:rFonts w:ascii="Arial" w:hAnsi="Arial" w:cs="Arial"/>
@@ -6716,11 +6878,11 @@
       <w:szCs w:val="16"/>
     </w:rPr>
   </w:style>
-  <w:style w:type="paragraph" w:styleId="z-Basduformulaire">
+  <w:style w:type="paragraph" w:styleId="z-BottomofForm">
     <w:name w:val="HTML Bottom of Form"/>
     <w:basedOn w:val="Normal"/>
     <w:next w:val="Normal"/>
-    <w:link w:val="z-BasduformulaireCar"/>
+    <w:link w:val="z-BottomofFormChar"/>
     <w:hidden/>
     <w:rsid w:val="00A67DCB"/>
     <w:pPr>
@@ -6737,10 +6899,10 @@
       <w:szCs w:val="16"/>
     </w:rPr>
   </w:style>
-  <w:style w:type="character" w:customStyle="1" w:styleId="z-BasduformulaireCar">
-    <w:name w:val="z-Bas du formulaire Car"/>
-    <w:basedOn w:val="Policepardfaut"/>
-    <w:link w:val="z-Basduformulaire"/>
+  <w:style w:type="character" w:customStyle="1" w:styleId="z-BottomofFormChar">
+    <w:name w:val="z-Bottom of Form Char"/>
+    <w:basedOn w:val="DefaultParagraphFont"/>
+    <w:link w:val="z-BottomofForm"/>
     <w:rsid w:val="00A67DCB"/>
     <w:rPr>
       <w:rFonts w:ascii="Arial" w:hAnsi="Arial" w:cs="Arial"/>
@@ -6840,7 +7002,7 @@
         <w:p>
           <w:r>
             <w:rPr>
-              <w:rStyle w:val="Textedelespacerserv"/>
+              <w:rStyle w:val="PlaceholderText"/>
             </w:rPr>
             <w:t>[Keywords]</w:t>
           </w:r>
@@ -6869,7 +7031,7 @@
           </w:pPr>
           <w:r>
             <w:rPr>
-              <w:rStyle w:val="Textedelespacerserv"/>
+              <w:rStyle w:val="PlaceholderText"/>
               <w:lang w:val="en-CA"/>
             </w:rPr>
             <w:t xml:space="preserve"> </w:t>
@@ -6899,7 +7061,7 @@
           </w:pPr>
           <w:r>
             <w:rPr>
-              <w:rStyle w:val="Textedelespacerserv"/>
+              <w:rStyle w:val="PlaceholderText"/>
               <w:lang w:val="en-CA"/>
             </w:rPr>
             <w:t xml:space="preserve"> </w:t>
@@ -6929,7 +7091,7 @@
           </w:pPr>
           <w:r>
             <w:rPr>
-              <w:rStyle w:val="Textedelespacerserv"/>
+              <w:rStyle w:val="PlaceholderText"/>
               <w:lang w:val="en-CA"/>
             </w:rPr>
             <w:t xml:space="preserve"> </w:t>
@@ -6959,7 +7121,7 @@
           </w:pPr>
           <w:r>
             <w:rPr>
-              <w:rStyle w:val="Textedelespacerserv"/>
+              <w:rStyle w:val="PlaceholderText"/>
               <w:lang w:val="en-CA"/>
             </w:rPr>
             <w:t xml:space="preserve"> </w:t>
@@ -6989,7 +7151,7 @@
           </w:pPr>
           <w:r>
             <w:rPr>
-              <w:rStyle w:val="Textedelespacerserv"/>
+              <w:rStyle w:val="PlaceholderText"/>
               <w:lang w:val="en-CA"/>
             </w:rPr>
             <w:t xml:space="preserve"> </w:t>
@@ -7019,7 +7181,7 @@
           </w:pPr>
           <w:r>
             <w:rPr>
-              <w:rStyle w:val="Textedelespacerserv"/>
+              <w:rStyle w:val="PlaceholderText"/>
               <w:lang w:val="en-CA"/>
             </w:rPr>
             <w:t xml:space="preserve"> </w:t>
@@ -7049,7 +7211,7 @@
           </w:pPr>
           <w:r>
             <w:rPr>
-              <w:rStyle w:val="Textedelespacerserv"/>
+              <w:rStyle w:val="PlaceholderText"/>
               <w:lang w:val="en-CA"/>
             </w:rPr>
             <w:t xml:space="preserve"> </w:t>
@@ -7079,7 +7241,7 @@
           </w:pPr>
           <w:r>
             <w:rPr>
-              <w:rStyle w:val="Textedelespacerserv"/>
+              <w:rStyle w:val="PlaceholderText"/>
             </w:rPr>
             <w:t>[Title]</w:t>
           </w:r>
@@ -7108,7 +7270,7 @@
           </w:pPr>
           <w:r>
             <w:rPr>
-              <w:rStyle w:val="Textedelespacerserv"/>
+              <w:rStyle w:val="PlaceholderText"/>
             </w:rPr>
             <w:t>[Keywords]</w:t>
           </w:r>
@@ -7135,13 +7297,13 @@
           <w:pPr>
             <w:pStyle w:val="TabloTexte"/>
             <w:rPr>
-              <w:rStyle w:val="Textedelespacerserv"/>
+              <w:rStyle w:val="PlaceholderText"/>
               <w:lang w:val="en-CA"/>
             </w:rPr>
           </w:pPr>
           <w:r>
             <w:rPr>
-              <w:rStyle w:val="Textedelespacerserv"/>
+              <w:rStyle w:val="PlaceholderText"/>
               <w:lang w:val="en-CA"/>
             </w:rPr>
             <w:t xml:space="preserve"> </w:t>
@@ -7170,13 +7332,13 @@
           <w:pPr>
             <w:pStyle w:val="TabloTexte"/>
             <w:rPr>
-              <w:rStyle w:val="Textedelespacerserv"/>
+              <w:rStyle w:val="PlaceholderText"/>
               <w:lang w:val="en-CA"/>
             </w:rPr>
           </w:pPr>
           <w:r>
             <w:rPr>
-              <w:rStyle w:val="Textedelespacerserv"/>
+              <w:rStyle w:val="PlaceholderText"/>
               <w:lang w:val="en-CA"/>
             </w:rPr>
             <w:t xml:space="preserve"> </w:t>
@@ -7205,13 +7367,13 @@
           <w:pPr>
             <w:pStyle w:val="TabloTexte"/>
             <w:rPr>
-              <w:rStyle w:val="Textedelespacerserv"/>
+              <w:rStyle w:val="PlaceholderText"/>
               <w:lang w:val="en-CA"/>
             </w:rPr>
           </w:pPr>
           <w:r>
             <w:rPr>
-              <w:rStyle w:val="Textedelespacerserv"/>
+              <w:rStyle w:val="PlaceholderText"/>
               <w:lang w:val="en-CA"/>
             </w:rPr>
             <w:t xml:space="preserve"> </w:t>
@@ -7240,13 +7402,13 @@
           <w:pPr>
             <w:pStyle w:val="TabloTexte"/>
             <w:rPr>
-              <w:rStyle w:val="Textedelespacerserv"/>
+              <w:rStyle w:val="PlaceholderText"/>
               <w:lang w:val="en-CA"/>
             </w:rPr>
           </w:pPr>
           <w:r>
             <w:rPr>
-              <w:rStyle w:val="Textedelespacerserv"/>
+              <w:rStyle w:val="PlaceholderText"/>
               <w:lang w:val="en-CA"/>
             </w:rPr>
             <w:t xml:space="preserve"> </w:t>
@@ -7277,7 +7439,7 @@
           </w:pPr>
           <w:r>
             <w:rPr>
-              <w:rStyle w:val="Textedelespacerserv"/>
+              <w:rStyle w:val="PlaceholderText"/>
             </w:rPr>
             <w:t>Click here to enter text.</w:t>
           </w:r>
@@ -7304,13 +7466,13 @@
           <w:pPr>
             <w:pStyle w:val="TabloTexte"/>
             <w:rPr>
-              <w:rStyle w:val="Textedelespacerserv"/>
+              <w:rStyle w:val="PlaceholderText"/>
               <w:lang w:val="en-CA"/>
             </w:rPr>
           </w:pPr>
           <w:r>
             <w:rPr>
-              <w:rStyle w:val="Textedelespacerserv"/>
+              <w:rStyle w:val="PlaceholderText"/>
               <w:lang w:val="en-CA"/>
             </w:rPr>
             <w:t xml:space="preserve"> </w:t>
@@ -7341,7 +7503,7 @@
           </w:pPr>
           <w:r>
             <w:rPr>
-              <w:rStyle w:val="Textedelespacerserv"/>
+              <w:rStyle w:val="PlaceholderText"/>
             </w:rPr>
             <w:t>Click here to enter text.</w:t>
           </w:r>
@@ -7368,13 +7530,13 @@
           <w:pPr>
             <w:pStyle w:val="TabloTexte"/>
             <w:rPr>
-              <w:rStyle w:val="Textedelespacerserv"/>
+              <w:rStyle w:val="PlaceholderText"/>
               <w:lang w:val="en-CA"/>
             </w:rPr>
           </w:pPr>
           <w:r>
             <w:rPr>
-              <w:rStyle w:val="Textedelespacerserv"/>
+              <w:rStyle w:val="PlaceholderText"/>
               <w:lang w:val="en-CA"/>
             </w:rPr>
             <w:t xml:space="preserve"> </w:t>
@@ -7403,13 +7565,13 @@
           <w:pPr>
             <w:pStyle w:val="TabloTexte"/>
             <w:rPr>
-              <w:rStyle w:val="Textedelespacerserv"/>
+              <w:rStyle w:val="PlaceholderText"/>
               <w:lang w:val="en-CA"/>
             </w:rPr>
           </w:pPr>
           <w:r>
             <w:rPr>
-              <w:rStyle w:val="Textedelespacerserv"/>
+              <w:rStyle w:val="PlaceholderText"/>
               <w:lang w:val="en-CA"/>
             </w:rPr>
             <w:t xml:space="preserve"> </w:t>
@@ -7463,7 +7625,7 @@
     <w:charset w:val="00"/>
     <w:family w:val="swiss"/>
     <w:pitch w:val="variable"/>
-    <w:sig w:usb0="E4002EFF" w:usb1="C000247B" w:usb2="00000009" w:usb3="00000000" w:csb0="000001FF" w:csb1="00000000"/>
+    <w:sig w:usb0="E4002EFF" w:usb1="C200247B" w:usb2="00000009" w:usb3="00000000" w:csb0="000001FF" w:csb1="00000000"/>
   </w:font>
   <w:font w:name="Eurostile LT Std Ext Two">
     <w:altName w:val="Calibri"/>
@@ -7555,12 +7717,17 @@
     <w:pitch w:val="variable"/>
     <w:sig w:usb0="20000287" w:usb1="00000001" w:usb2="00000000" w:usb3="00000000" w:csb0="0000019F" w:csb1="00000000"/>
   </w:font>
-  <w:font w:name="Calibri Light">
-    <w:panose1 w:val="020F0302020204030204"/>
+  <w:font w:name="Aptos">
     <w:charset w:val="00"/>
     <w:family w:val="swiss"/>
     <w:pitch w:val="variable"/>
-    <w:sig w:usb0="E4002EFF" w:usb1="C000247B" w:usb2="00000009" w:usb3="00000000" w:csb0="000001FF" w:csb1="00000000"/>
+    <w:sig w:usb0="20000287" w:usb1="00000003" w:usb2="00000000" w:usb3="00000000" w:csb0="0000019F" w:csb1="00000000"/>
+  </w:font>
+  <w:font w:name="Aptos Display">
+    <w:charset w:val="00"/>
+    <w:family w:val="swiss"/>
+    <w:pitch w:val="variable"/>
+    <w:sig w:usb0="20000287" w:usb1="00000003" w:usb2="00000000" w:usb3="00000000" w:csb0="0000019F" w:csb1="00000000"/>
   </w:font>
 </w:fonts>
 </file>
@@ -7574,7 +7741,7 @@
     <w:lvl w:ilvl="0" w:tplc="96FE0600">
       <w:start w:val="1"/>
       <w:numFmt w:val="bullet"/>
-      <w:pStyle w:val="Sous-titre"/>
+      <w:pStyle w:val="Subtitle"/>
       <w:lvlText w:val=""/>
       <w:lvlJc w:val="left"/>
       <w:pPr>
@@ -7704,6 +7871,7 @@
   <w:rsids>
     <w:rsidRoot w:val="00D737CB"/>
     <w:rsid w:val="00055737"/>
+    <w:rsid w:val="00127F97"/>
     <w:rsid w:val="001F77D2"/>
     <w:rsid w:val="00201191"/>
     <w:rsid w:val="002C461B"/>
@@ -8153,13 +8321,13 @@
     <w:name w:val="Normal"/>
     <w:qFormat/>
   </w:style>
-  <w:style w:type="character" w:default="1" w:styleId="Policepardfaut">
+  <w:style w:type="character" w:default="1" w:styleId="DefaultParagraphFont">
     <w:name w:val="Default Paragraph Font"/>
     <w:uiPriority w:val="1"/>
     <w:semiHidden/>
     <w:unhideWhenUsed/>
   </w:style>
-  <w:style w:type="table" w:default="1" w:styleId="TableauNormal">
+  <w:style w:type="table" w:default="1" w:styleId="TableNormal">
     <w:name w:val="Normal Table"/>
     <w:uiPriority w:val="99"/>
     <w:semiHidden/>
@@ -8174,15 +8342,15 @@
       </w:tblCellMar>
     </w:tblPr>
   </w:style>
-  <w:style w:type="numbering" w:default="1" w:styleId="Aucuneliste">
+  <w:style w:type="numbering" w:default="1" w:styleId="NoList">
     <w:name w:val="No List"/>
     <w:uiPriority w:val="99"/>
     <w:semiHidden/>
     <w:unhideWhenUsed/>
   </w:style>
-  <w:style w:type="character" w:styleId="Textedelespacerserv">
+  <w:style w:type="character" w:styleId="PlaceholderText">
     <w:name w:val="Placeholder Text"/>
-    <w:basedOn w:val="Policepardfaut"/>
+    <w:basedOn w:val="DefaultParagraphFont"/>
     <w:uiPriority w:val="99"/>
     <w:semiHidden/>
     <w:rsid w:val="00E91D0C"/>
@@ -8190,12 +8358,12 @@
       <w:color w:val="808080"/>
     </w:rPr>
   </w:style>
-  <w:style w:type="paragraph" w:styleId="Sous-titre">
+  <w:style w:type="paragraph" w:styleId="Subtitle">
     <w:name w:val="Subtitle"/>
     <w:aliases w:val="Liste_"/>
     <w:basedOn w:val="Normal"/>
     <w:next w:val="Normal"/>
-    <w:link w:val="Sous-titreCar"/>
+    <w:link w:val="SubtitleChar"/>
     <w:uiPriority w:val="11"/>
     <w:qFormat/>
     <w:rsid w:val="006F2FA7"/>
@@ -8212,25 +8380,25 @@
       <w:rFonts w:ascii="Kalinga" w:eastAsiaTheme="majorEastAsia" w:hAnsi="Kalinga" w:cstheme="majorBidi"/>
       <w:i/>
       <w:iCs/>
-      <w:color w:val="44546A" w:themeColor="text2"/>
+      <w:color w:val="0E2841" w:themeColor="text2"/>
       <w:spacing w:val="-2"/>
       <w:sz w:val="20"/>
       <w:szCs w:val="24"/>
       <w:lang w:val="en-US" w:eastAsia="en-US" w:bidi="en-US"/>
     </w:rPr>
   </w:style>
-  <w:style w:type="character" w:customStyle="1" w:styleId="Sous-titreCar">
-    <w:name w:val="Sous-titre Car"/>
-    <w:aliases w:val="Liste_ Car"/>
-    <w:basedOn w:val="Policepardfaut"/>
-    <w:link w:val="Sous-titre"/>
+  <w:style w:type="character" w:customStyle="1" w:styleId="SubtitleChar">
+    <w:name w:val="Subtitle Char"/>
+    <w:aliases w:val="Liste_ Char"/>
+    <w:basedOn w:val="DefaultParagraphFont"/>
+    <w:link w:val="Subtitle"/>
     <w:uiPriority w:val="11"/>
     <w:rsid w:val="006F2FA7"/>
     <w:rPr>
       <w:rFonts w:ascii="Kalinga" w:eastAsiaTheme="majorEastAsia" w:hAnsi="Kalinga" w:cstheme="majorBidi"/>
       <w:i/>
       <w:iCs/>
-      <w:color w:val="44546A" w:themeColor="text2"/>
+      <w:color w:val="0E2841" w:themeColor="text2"/>
       <w:spacing w:val="-2"/>
       <w:sz w:val="20"/>
       <w:szCs w:val="24"/>
@@ -8255,7 +8423,7 @@
   </w:style>
   <w:style w:type="character" w:customStyle="1" w:styleId="TabloTexteCar">
     <w:name w:val="Tablo_Texte Car"/>
-    <w:basedOn w:val="Policepardfaut"/>
+    <w:basedOn w:val="DefaultParagraphFont"/>
     <w:link w:val="TabloTexte"/>
     <w:rsid w:val="00E91D0C"/>
     <w:rPr>

</xml_diff>